<commit_message>
updated estado del arte
</commit_message>
<xml_diff>
--- a/EstudioTFMEstadoArte.docx
+++ b/EstudioTFMEstadoArte.docx
@@ -766,6 +766,144 @@
         <w:pStyle w:val="Ttulo1"/>
       </w:pPr>
       <w:r>
+        <w:t>Ideas de lo que podríamos hacer</w:t>
+      </w:r>
+    </w:p>
+    <w:p>
+      <w:pPr>
+        <w:pStyle w:val="Prrafodelista"/>
+        <w:numPr>
+          <w:ilvl w:val="0"/>
+          <w:numId w:val="5"/>
+        </w:numPr>
+      </w:pPr>
+      <w:r>
+        <w:t>Sistema de confianza del modelo en tres niveles:</w:t>
+      </w:r>
+    </w:p>
+    <w:p>
+      <w:pPr>
+        <w:pStyle w:val="Prrafodelista"/>
+        <w:numPr>
+          <w:ilvl w:val="1"/>
+          <w:numId w:val="5"/>
+        </w:numPr>
+      </w:pPr>
+      <w:r>
+        <w:t>Confirmado es IA (si la confianza es muy alta)</w:t>
+      </w:r>
+    </w:p>
+    <w:p>
+      <w:pPr>
+        <w:pStyle w:val="Prrafodelista"/>
+        <w:numPr>
+          <w:ilvl w:val="1"/>
+          <w:numId w:val="5"/>
+        </w:numPr>
+      </w:pPr>
+      <w:r>
+        <w:t xml:space="preserve">Confirmado es humano </w:t>
+      </w:r>
+    </w:p>
+    <w:p>
+      <w:pPr>
+        <w:pStyle w:val="Prrafodelista"/>
+        <w:numPr>
+          <w:ilvl w:val="1"/>
+          <w:numId w:val="5"/>
+        </w:numPr>
+      </w:pPr>
+      <w:r>
+        <w:t xml:space="preserve">Incierto / sospechoso: La confianza para ambas etiquetas está en la zona media, es mejor esto que una clasificación incorrecta. </w:t>
+      </w:r>
+    </w:p>
+    <w:p>
+      <w:pPr>
+        <w:pStyle w:val="Prrafodelista"/>
+        <w:numPr>
+          <w:ilvl w:val="0"/>
+          <w:numId w:val="5"/>
+        </w:numPr>
+      </w:pPr>
+      <w:proofErr w:type="spellStart"/>
+      <w:r>
+        <w:t>Noisereduce</w:t>
+      </w:r>
+      <w:proofErr w:type="spellEnd"/>
+      <w:r>
+        <w:t xml:space="preserve">: librería en Python, puede llegar a mejorar drásticamente la precisión del modelo. Es pasarle un filtro para reducir ruido de fondo y los artefactos de la llamada. </w:t>
+      </w:r>
+    </w:p>
+    <w:p>
+      <w:pPr>
+        <w:pStyle w:val="Prrafodelista"/>
+        <w:numPr>
+          <w:ilvl w:val="0"/>
+          <w:numId w:val="5"/>
+        </w:numPr>
+      </w:pPr>
+      <w:r>
+        <w:t xml:space="preserve">Podríamos encontrar dos modelos de detección diferentes, y les vamos pasando el mismo fragmento de audio y comparando las respuestas. Si ambos coinciden, la confianza es muy alta, si no, se clasifica como incierto automáticamente. </w:t>
+      </w:r>
+    </w:p>
+    <w:p>
+      <w:pPr>
+        <w:pStyle w:val="Prrafodelista"/>
+        <w:numPr>
+          <w:ilvl w:val="0"/>
+          <w:numId w:val="5"/>
+        </w:numPr>
+      </w:pPr>
+      <w:r>
+        <w:t xml:space="preserve">Para desplegar el modelo, podríamos hacer como una interfaz gráfica sencilla, que muestre el indicador de estado (humano, IA o incierto), puntuación de confianza y un botón para iniciar / detener el análisis. Incluso que, si se detecta que es IA, que la pantalla parpadee algo rojo, para que sea muy fácil de ver. </w:t>
+      </w:r>
+    </w:p>
+    <w:p>
+      <w:pPr>
+        <w:pStyle w:val="Prrafodelista"/>
+        <w:numPr>
+          <w:ilvl w:val="0"/>
+          <w:numId w:val="5"/>
+        </w:numPr>
+      </w:pPr>
+      <w:r>
+        <w:t>Detección de palabras clave: sobre el texto transcrito, si se detectan palabras clave como “oferta”, “Banco”, “contraseña”, “</w:t>
+      </w:r>
+      <w:proofErr w:type="spellStart"/>
+      <w:r>
+        <w:t>bizum</w:t>
+      </w:r>
+      <w:proofErr w:type="spellEnd"/>
+      <w:proofErr w:type="gramStart"/>
+      <w:r>
+        <w:t>”,  “</w:t>
+      </w:r>
+      <w:proofErr w:type="gramEnd"/>
+      <w:r>
+        <w:t>datos personales”, “tarjeta de crédito”; Se aumenta el nivel de alerta</w:t>
+      </w:r>
+    </w:p>
+    <w:p/>
+    <w:p/>
+    <w:p/>
+    <w:p/>
+    <w:p/>
+    <w:p/>
+    <w:p/>
+    <w:p/>
+    <w:p/>
+    <w:p/>
+    <w:p/>
+    <w:p/>
+    <w:p/>
+    <w:p/>
+    <w:p/>
+    <w:p/>
+    <w:p>
+      <w:pPr>
+        <w:pStyle w:val="Ttulo1"/>
+      </w:pPr>
+      <w:r>
         <w:t>Impacto legal</w:t>
       </w:r>
     </w:p>
@@ -1112,7 +1250,7 @@
         <w:rFonts w:ascii="Aptos" w:eastAsiaTheme="minorHAnsi" w:hAnsi="Aptos" w:cstheme="minorBidi" w:hint="default"/>
       </w:rPr>
     </w:lvl>
-    <w:lvl w:ilvl="1" w:tplc="0C0A0003" w:tentative="1">
+    <w:lvl w:ilvl="1" w:tplc="0C0A0003">
       <w:start w:val="1"/>
       <w:numFmt w:val="bullet"/>
       <w:lvlText w:val="o"/>
@@ -2690,6 +2828,15 @@
       <w:szCs w:val="24"/>
     </w:rPr>
   </w:style>
+  <w:style w:type="paragraph" w:styleId="Sinespaciado">
+    <w:name w:val="No Spacing"/>
+    <w:uiPriority w:val="1"/>
+    <w:qFormat/>
+    <w:rsid w:val="00183718"/>
+    <w:pPr>
+      <w:spacing w:after="0" w:line="240" w:lineRule="auto"/>
+    </w:pPr>
+  </w:style>
 </w:styles>
 </file>
 

</xml_diff>

<commit_message>
Parte Legal más completa
</commit_message>
<xml_diff>
--- a/EstudioTFMEstadoArte.docx
+++ b/EstudioTFMEstadoArte.docx
@@ -13,21 +13,8 @@
     <w:p/>
     <w:p/>
     <w:p>
-      <w:proofErr w:type="spellStart"/>
-      <w:r>
-        <w:t>Working</w:t>
-      </w:r>
-      <w:proofErr w:type="spellEnd"/>
-      <w:r>
-        <w:t xml:space="preserve"> </w:t>
-      </w:r>
-      <w:proofErr w:type="spellStart"/>
-      <w:r>
-        <w:t>with</w:t>
-      </w:r>
-      <w:proofErr w:type="spellEnd"/>
-      <w:r>
-        <w:t xml:space="preserve"> audio</w:t>
+      <w:r>
+        <w:t>Working with audio</w:t>
       </w:r>
       <w:r>
         <w:t xml:space="preserve"> (tutorial)</w:t>
@@ -35,7 +22,7 @@
       <w:r>
         <w:t xml:space="preserve"> -&gt; </w:t>
       </w:r>
-      <w:hyperlink r:id="rId5" w:history="1">
+      <w:hyperlink r:id="rId6" w:history="1">
         <w:r>
           <w:rPr>
             <w:rStyle w:val="Hipervnculo"/>
@@ -49,13 +36,8 @@
     </w:p>
     <w:p>
       <w:r>
-        <w:t xml:space="preserve">Modelo que detecta </w:t>
-      </w:r>
-      <w:proofErr w:type="spellStart"/>
-      <w:r>
-        <w:t>deepfake</w:t>
-      </w:r>
-      <w:proofErr w:type="spellEnd"/>
+        <w:t>Modelo que detecta deepfake</w:t>
+      </w:r>
       <w:r>
         <w:t>:</w:t>
       </w:r>
@@ -64,7 +46,7 @@
       </w:r>
     </w:p>
     <w:p>
-      <w:hyperlink r:id="rId6" w:history="1">
+      <w:hyperlink r:id="rId7" w:history="1">
         <w:r>
           <w:rPr>
             <w:rStyle w:val="Hipervnculo"/>
@@ -77,7 +59,7 @@
       </w:r>
     </w:p>
     <w:p>
-      <w:hyperlink r:id="rId7" w:history="1">
+      <w:hyperlink r:id="rId8" w:history="1">
         <w:r>
           <w:rPr>
             <w:rStyle w:val="Hipervnculo"/>
@@ -108,7 +90,7 @@
       <w:r>
         <w:t xml:space="preserve">-&gt; </w:t>
       </w:r>
-      <w:hyperlink r:id="rId8" w:history="1">
+      <w:hyperlink r:id="rId9" w:history="1">
         <w:r>
           <w:rPr>
             <w:rStyle w:val="Hipervnculo"/>
@@ -121,7 +103,7 @@
       <w:r>
         <w:t xml:space="preserve">Generar voz en español -&gt; </w:t>
       </w:r>
-      <w:hyperlink r:id="rId9" w:history="1">
+      <w:hyperlink r:id="rId10" w:history="1">
         <w:r>
           <w:rPr>
             <w:rStyle w:val="Hipervnculo"/>
@@ -134,7 +116,7 @@
       </w:r>
     </w:p>
     <w:p>
-      <w:hyperlink r:id="rId10" w:history="1">
+      <w:hyperlink r:id="rId11" w:history="1">
         <w:r>
           <w:rPr>
             <w:rStyle w:val="Hipervnculo"/>
@@ -148,17 +130,9 @@
     </w:p>
     <w:p>
       <w:r>
-        <w:t xml:space="preserve">Tutorial para </w:t>
-      </w:r>
-      <w:proofErr w:type="spellStart"/>
-      <w:r>
-        <w:t>feature</w:t>
-      </w:r>
-      <w:proofErr w:type="spellEnd"/>
-      <w:r>
-        <w:t xml:space="preserve"> extractor en audios -&gt; </w:t>
-      </w:r>
-      <w:hyperlink r:id="rId11" w:anchor="sphx-glr-tutorials-audio-feature-extractions-tutorial-py" w:history="1">
+        <w:t xml:space="preserve">Tutorial para feature extractor en audios -&gt; </w:t>
+      </w:r>
+      <w:hyperlink r:id="rId12" w:anchor="sphx-glr-tutorials-audio-feature-extractions-tutorial-py" w:history="1">
         <w:r>
           <w:rPr>
             <w:rStyle w:val="Hipervnculo"/>
@@ -171,34 +145,13 @@
       </w:r>
     </w:p>
     <w:p>
-      <w:proofErr w:type="spellStart"/>
       <w:r>
         <w:t>Synthet</w:t>
       </w:r>
       <w:r>
-        <w:t>ic</w:t>
-      </w:r>
-      <w:proofErr w:type="spellEnd"/>
-      <w:r>
-        <w:t xml:space="preserve"> </w:t>
-      </w:r>
-      <w:proofErr w:type="spellStart"/>
-      <w:r>
-        <w:t>voice</w:t>
-      </w:r>
-      <w:proofErr w:type="spellEnd"/>
-      <w:r>
-        <w:t xml:space="preserve"> </w:t>
-      </w:r>
-      <w:proofErr w:type="spellStart"/>
-      <w:r>
-        <w:t>detection</w:t>
-      </w:r>
-      <w:proofErr w:type="spellEnd"/>
-      <w:r>
-        <w:t xml:space="preserve"> -&gt; </w:t>
-      </w:r>
-      <w:hyperlink r:id="rId12" w:history="1">
+        <w:t xml:space="preserve">ic voice detection -&gt; </w:t>
+      </w:r>
+      <w:hyperlink r:id="rId13" w:history="1">
         <w:r>
           <w:rPr>
             <w:rStyle w:val="Hipervnculo"/>
@@ -240,7 +193,7 @@
                     <pic:cNvPicPr/>
                   </pic:nvPicPr>
                   <pic:blipFill>
-                    <a:blip r:embed="rId13"/>
+                    <a:blip r:embed="rId14"/>
                     <a:stretch>
                       <a:fillRect/>
                     </a:stretch>
@@ -264,15 +217,7 @@
     <w:p/>
     <w:p>
       <w:r>
-        <w:t xml:space="preserve">Aquí vemos las ondas, </w:t>
-      </w:r>
-      <w:proofErr w:type="gramStart"/>
-      <w:r>
-        <w:t>que</w:t>
-      </w:r>
-      <w:proofErr w:type="gramEnd"/>
-      <w:r>
-        <w:t xml:space="preserve"> a simple vista, son similares, pero hay patrones acústicos que pueden diferenciar un audio real de uno generado. </w:t>
+        <w:t xml:space="preserve">Aquí vemos las ondas, que a simple vista, son similares, pero hay patrones acústicos que pueden diferenciar un audio real de uno generado. </w:t>
       </w:r>
     </w:p>
     <w:p>
@@ -310,15 +255,7 @@
         <w:ind w:left="1068"/>
       </w:pPr>
       <w:r>
-        <w:t xml:space="preserve">Voz clonada: A menudo tiene un ritmo más mecánico o pausas ligeramente forzadas. Puede sonar </w:t>
-      </w:r>
-      <w:proofErr w:type="gramStart"/>
-      <w:r>
-        <w:t>demasiado perfecto o demasiado plano</w:t>
-      </w:r>
-      <w:proofErr w:type="gramEnd"/>
-      <w:r>
-        <w:t>.</w:t>
+        <w:t>Voz clonada: A menudo tiene un ritmo más mecánico o pausas ligeramente forzadas. Puede sonar demasiado perfecto o demasiado plano.</w:t>
       </w:r>
     </w:p>
     <w:p>
@@ -330,15 +267,7 @@
         </w:numPr>
       </w:pPr>
       <w:r>
-        <w:t xml:space="preserve"> </w:t>
-      </w:r>
-      <w:proofErr w:type="spellStart"/>
-      <w:r>
-        <w:t>Microvariaciones</w:t>
-      </w:r>
-      <w:proofErr w:type="spellEnd"/>
-      <w:r>
-        <w:t xml:space="preserve"> del habla</w:t>
+        <w:t xml:space="preserve"> Microvariaciones del habla</w:t>
       </w:r>
     </w:p>
     <w:p>
@@ -346,15 +275,7 @@
         <w:ind w:left="708"/>
       </w:pPr>
       <w:r>
-        <w:t xml:space="preserve">En una voz real hay temblores, titubeos, aire, </w:t>
-      </w:r>
-      <w:proofErr w:type="spellStart"/>
-      <w:r>
-        <w:t>microentonaciones</w:t>
-      </w:r>
-      <w:proofErr w:type="spellEnd"/>
-      <w:r>
-        <w:t>, ruidos involuntarios del entorno o del aparato fonador.</w:t>
+        <w:t>En una voz real hay temblores, titubeos, aire, microentonaciones, ruidos involuntarios del entorno o del aparato fonador.</w:t>
       </w:r>
     </w:p>
     <w:p>
@@ -362,15 +283,7 @@
         <w:ind w:left="708"/>
       </w:pPr>
       <w:r>
-        <w:t xml:space="preserve">Las voces generadas tienden a ser más limpias y sin esas imperfecciones. Esto puede verse también en un análisis espectrograma (no solo </w:t>
-      </w:r>
-      <w:proofErr w:type="spellStart"/>
-      <w:r>
-        <w:t>waveform</w:t>
-      </w:r>
-      <w:proofErr w:type="spellEnd"/>
-      <w:r>
-        <w:t>).</w:t>
+        <w:t>Las voces generadas tienden a ser más limpias y sin esas imperfecciones. Esto puede verse también en un análisis espectrograma (no solo waveform).</w:t>
       </w:r>
     </w:p>
     <w:p>
@@ -446,42 +359,10 @@
         <w:t>Extraer MFCC</w:t>
       </w:r>
       <w:r>
-        <w:t xml:space="preserve"> (Mel-</w:t>
-      </w:r>
-      <w:proofErr w:type="spellStart"/>
-      <w:r>
-        <w:t>Frequency</w:t>
-      </w:r>
-      <w:proofErr w:type="spellEnd"/>
-      <w:r>
-        <w:t xml:space="preserve"> </w:t>
-      </w:r>
-      <w:proofErr w:type="spellStart"/>
-      <w:r>
-        <w:t>Cepstral</w:t>
-      </w:r>
-      <w:proofErr w:type="spellEnd"/>
-      <w:r>
-        <w:t xml:space="preserve"> </w:t>
-      </w:r>
-      <w:proofErr w:type="spellStart"/>
-      <w:r>
-        <w:t>Coefficients</w:t>
-      </w:r>
-      <w:proofErr w:type="spellEnd"/>
-      <w:r>
-        <w:t>)</w:t>
-      </w:r>
-      <w:r>
-        <w:t xml:space="preserve"> o espectrogramas </w:t>
-      </w:r>
-      <w:proofErr w:type="spellStart"/>
-      <w:r>
-        <w:t>mel-scaled</w:t>
-      </w:r>
-      <w:proofErr w:type="spellEnd"/>
-      <w:r>
-        <w:t xml:space="preserve"> -&gt; entrenar un modelo binario </w:t>
+        <w:t xml:space="preserve"> (Mel-Frequency Cepstral Coefficients)</w:t>
+      </w:r>
+      <w:r>
+        <w:t xml:space="preserve"> o espectrogramas mel-scaled -&gt; entrenar un modelo binario </w:t>
       </w:r>
     </w:p>
     <w:p>
@@ -493,34 +374,10 @@
         </w:numPr>
       </w:pPr>
       <w:r>
-        <w:t xml:space="preserve">Usar modelos </w:t>
-      </w:r>
-      <w:proofErr w:type="spellStart"/>
-      <w:r>
-        <w:t>preentrenados</w:t>
-      </w:r>
-      <w:proofErr w:type="spellEnd"/>
-      <w:r>
-        <w:t xml:space="preserve">: </w:t>
-      </w:r>
-      <w:r>
-        <w:t xml:space="preserve">wav2vec2, </w:t>
-      </w:r>
-      <w:proofErr w:type="spellStart"/>
-      <w:r>
-        <w:t>whisper</w:t>
-      </w:r>
-      <w:proofErr w:type="spellEnd"/>
-      <w:r>
-        <w:t xml:space="preserve"> o audio-</w:t>
-      </w:r>
-      <w:proofErr w:type="spellStart"/>
-      <w:r>
-        <w:t>classification</w:t>
-      </w:r>
-      <w:proofErr w:type="spellEnd"/>
-      <w:r>
-        <w:t xml:space="preserve"> </w:t>
+        <w:t xml:space="preserve">Usar modelos preentrenados: </w:t>
+      </w:r>
+      <w:r>
+        <w:t xml:space="preserve">wav2vec2, whisper o audio-classification </w:t>
       </w:r>
     </w:p>
     <w:p>
@@ -532,15 +389,7 @@
         </w:numPr>
       </w:pPr>
       <w:r>
-        <w:t xml:space="preserve">Añadir un sistema de detección basado en análisis estadístico de prosodia y duración fonética (yo creo que esto se va del </w:t>
-      </w:r>
-      <w:proofErr w:type="spellStart"/>
-      <w:r>
-        <w:t>scope</w:t>
-      </w:r>
-      <w:proofErr w:type="spellEnd"/>
-      <w:r>
-        <w:t xml:space="preserve">). </w:t>
+        <w:t xml:space="preserve">Añadir un sistema de detección basado en análisis estadístico de prosodia y duración fonética (yo creo que esto se va del scope). </w:t>
       </w:r>
     </w:p>
     <w:p>
@@ -553,26 +402,10 @@
     </w:p>
     <w:p>
       <w:r>
-        <w:t xml:space="preserve">Lo de MFCC contiene transformada de Fourier (para descomponer audio en frecuencias), Mel </w:t>
-      </w:r>
-      <w:proofErr w:type="spellStart"/>
-      <w:r>
-        <w:t>Scale</w:t>
-      </w:r>
-      <w:proofErr w:type="spellEnd"/>
-      <w:r>
-        <w:t xml:space="preserve"> (</w:t>
-      </w:r>
-      <w:r>
-        <w:t xml:space="preserve">una escala perceptiva basada en cómo los humanos interpretamos frecuencias) y </w:t>
-      </w:r>
-      <w:proofErr w:type="spellStart"/>
-      <w:r>
-        <w:t>Cepstrum</w:t>
-      </w:r>
-      <w:proofErr w:type="spellEnd"/>
-      <w:r>
-        <w:t xml:space="preserve"> (patrones derivados de la envolvente espectral).</w:t>
+        <w:t>Lo de MFCC contiene transformada de Fourier (para descomponer audio en frecuencias), Mel Scale (</w:t>
+      </w:r>
+      <w:r>
+        <w:t>una escala perceptiva basada en cómo los humanos interpretamos frecuencias) y Cepstrum (patrones derivados de la envolvente espectral).</w:t>
       </w:r>
       <w:r>
         <w:t xml:space="preserve"> </w:t>
@@ -581,15 +414,7 @@
     <w:p/>
     <w:p>
       <w:r>
-        <w:t xml:space="preserve">Ahora en el </w:t>
-      </w:r>
-      <w:proofErr w:type="spellStart"/>
-      <w:r>
-        <w:t>workspace</w:t>
-      </w:r>
-      <w:proofErr w:type="spellEnd"/>
-      <w:r>
-        <w:t xml:space="preserve">: </w:t>
+        <w:t xml:space="preserve">Ahora en el workspace: </w:t>
       </w:r>
     </w:p>
     <w:p>
@@ -615,13 +440,8 @@
       <w:r>
         <w:t xml:space="preserve"> </w:t>
       </w:r>
-      <w:proofErr w:type="spellStart"/>
-      <w:r>
-        <w:t>Jupyter</w:t>
-      </w:r>
-      <w:proofErr w:type="spellEnd"/>
-      <w:r>
-        <w:t xml:space="preserve">: todas las pruebas </w:t>
+      <w:r>
+        <w:t xml:space="preserve">Jupyter: todas las pruebas </w:t>
       </w:r>
     </w:p>
     <w:p>
@@ -720,7 +540,7 @@
       </w:r>
     </w:p>
     <w:p>
-      <w:hyperlink r:id="rId14" w:history="1">
+      <w:hyperlink r:id="rId15" w:history="1">
         <w:r>
           <w:rPr>
             <w:rStyle w:val="Hipervnculo"/>
@@ -729,10 +549,7 @@
         </w:r>
       </w:hyperlink>
       <w:r>
-        <w:t xml:space="preserve"> </w:t>
-      </w:r>
-      <w:r>
-        <w:t>-&gt; opción</w:t>
+        <w:t xml:space="preserve"> -&gt; opción</w:t>
       </w:r>
     </w:p>
     <w:p>
@@ -740,21 +557,8 @@
         <w:t>M</w:t>
       </w:r>
       <w:r>
-        <w:t>icrosoft/</w:t>
-      </w:r>
-      <w:proofErr w:type="spellStart"/>
-      <w:r>
-        <w:t>wavlm</w:t>
-      </w:r>
-      <w:proofErr w:type="spellEnd"/>
-      <w:r>
-        <w:t>-base-plus-</w:t>
-      </w:r>
-      <w:proofErr w:type="spellStart"/>
-      <w:r>
-        <w:t>sd</w:t>
-      </w:r>
-      <w:proofErr w:type="spellEnd"/>
+        <w:t>icrosoft/wavlm-base-plus-sd</w:t>
+      </w:r>
       <w:r>
         <w:t xml:space="preserve"> -&gt; opción </w:t>
       </w:r>
@@ -825,13 +629,8 @@
           <w:numId w:val="5"/>
         </w:numPr>
       </w:pPr>
-      <w:proofErr w:type="spellStart"/>
-      <w:r>
-        <w:t>Noisereduce</w:t>
-      </w:r>
-      <w:proofErr w:type="spellEnd"/>
-      <w:r>
-        <w:t xml:space="preserve">: librería en Python, puede llegar a mejorar drásticamente la precisión del modelo. Es pasarle un filtro para reducir ruido de fondo y los artefactos de la llamada. </w:t>
+      <w:r>
+        <w:t xml:space="preserve">Noisereduce: librería en Python, puede llegar a mejorar drásticamente la precisión del modelo. Es pasarle un filtro para reducir ruido de fondo y los artefactos de la llamada. </w:t>
       </w:r>
     </w:p>
     <w:p>
@@ -867,20 +666,7 @@
         </w:numPr>
       </w:pPr>
       <w:r>
-        <w:t>Detección de palabras clave: sobre el texto transcrito, si se detectan palabras clave como “oferta”, “Banco”, “contraseña”, “</w:t>
-      </w:r>
-      <w:proofErr w:type="spellStart"/>
-      <w:r>
-        <w:t>bizum</w:t>
-      </w:r>
-      <w:proofErr w:type="spellEnd"/>
-      <w:proofErr w:type="gramStart"/>
-      <w:r>
-        <w:t>”,  “</w:t>
-      </w:r>
-      <w:proofErr w:type="gramEnd"/>
-      <w:r>
-        <w:t>datos personales”, “tarjeta de crédito”; Se aumenta el nivel de alerta</w:t>
+        <w:t>Detección de palabras clave: sobre el texto transcrito, si se detectan palabras clave como “oferta”, “Banco”, “contraseña”, “bizum”,  “datos personales”, “tarjeta de crédito”; Se aumenta el nivel de alerta</w:t>
       </w:r>
     </w:p>
     <w:p/>
@@ -909,7 +695,21 @@
     </w:p>
     <w:p>
       <w:r>
-        <w:t xml:space="preserve">Dos normativas que rigen principalmente el proyecto: </w:t>
+        <w:t xml:space="preserve">El siguiente análisis comprende el marco jurídico legal que acompaña este proyecto, pues al estar </w:t>
+      </w:r>
+      <w:r>
+        <w:t xml:space="preserve">escuchando una llamada personal, se deben conocer las bases </w:t>
+      </w:r>
+      <w:r>
+        <w:t xml:space="preserve">que legitiman dicho tratamiento de datos. </w:t>
+      </w:r>
+    </w:p>
+    <w:p>
+      <w:r>
+        <w:t xml:space="preserve">Bajo el prisma de la normativa española y europea, </w:t>
+      </w:r>
+      <w:r>
+        <w:t>debemos ceñirnos a los siguientes puntos:</w:t>
       </w:r>
     </w:p>
     <w:p>
@@ -923,7 +723,7 @@
       <w:r>
         <w:t>Secreto de las comunicaciones (</w:t>
       </w:r>
-      <w:hyperlink r:id="rId15" w:history="1">
+      <w:hyperlink r:id="rId16" w:history="1">
         <w:r>
           <w:rPr>
             <w:rStyle w:val="Hipervnculo"/>
@@ -971,10 +771,25 @@
         <w:t xml:space="preserve">Consentimiento: La persona que llama debe ser informada </w:t>
       </w:r>
       <w:r>
-        <w:t>de que su voz va a ser analizada y con qué propósito. Algo así como: “le informamos que esta llamada puede ser grabada con el fin de analizar la voz por motivos de seguridad y prevención de fraude. Si continua en la llamada acepta el análisis</w:t>
-      </w:r>
-      <w:r>
-        <w:t>”.</w:t>
+        <w:t xml:space="preserve">de que su voz va a ser analizada y con qué propósito. </w:t>
+      </w:r>
+      <w:r>
+        <w:t xml:space="preserve">Según el </w:t>
+      </w:r>
+      <w:r>
+        <w:t>Artículo 6.1ª del RGDP</w:t>
+      </w:r>
+      <w:r>
+        <w:t>, debe ser libre, específico, informado e inequívoco</w:t>
+      </w:r>
+      <w:r>
+        <w:t xml:space="preserve">, materializándose mediante una locución informativa clara y concisa al inicio de la llamada. Debe incluir como mínimo la identidad del responsable del tratamiento y la finalidad </w:t>
+      </w:r>
+      <w:r>
+        <w:t>explícita,</w:t>
+      </w:r>
+      <w:r>
+        <w:t xml:space="preserve"> así como información sobre cómo ejercer sus derechos (acceso, rectificación…), teniendo así una política de privacidad. </w:t>
       </w:r>
     </w:p>
     <w:p>
@@ -1053,24 +868,110 @@
       </w:pPr>
     </w:p>
     <w:p>
-      <w:pPr>
-        <w:pStyle w:val="Prrafodelista"/>
-        <w:ind w:left="1440"/>
-      </w:pPr>
-    </w:p>
-    <w:p>
-      <w:pPr>
-        <w:pStyle w:val="Prrafodelista"/>
-        <w:ind w:left="1440"/>
-      </w:pPr>
-    </w:p>
-    <w:p>
-      <w:pPr>
-        <w:pStyle w:val="Prrafodelista"/>
-        <w:ind w:left="1440"/>
-      </w:pPr>
+      <w:r>
+        <w:t>Si en un futuro este modelo se pone en producción, existen otros reglamentos importantes que se deben tener en cuenta, sobre todo con la llegada de la nueva normativa de la Inteligencia Artificial</w:t>
+      </w:r>
+      <w:r>
+        <w:t xml:space="preserve">: </w:t>
+      </w:r>
+    </w:p>
+    <w:p>
+      <w:pPr>
+        <w:pStyle w:val="Prrafodelista"/>
+        <w:numPr>
+          <w:ilvl w:val="0"/>
+          <w:numId w:val="7"/>
+        </w:numPr>
+      </w:pPr>
+      <w:r>
+        <w:t>Reglamento de Inteligencia Artificial de la Unión Europea:</w:t>
+      </w:r>
+      <w:r>
+        <w:t xml:space="preserve"> Ha sido aprobado en 2024, </w:t>
+      </w:r>
+      <w:r>
+        <w:t xml:space="preserve">contemplando los diferentes tipos de sistemas de Inteligencia Artificial según su nivel de riesgo. </w:t>
+      </w:r>
+      <w:r>
+        <w:t>Esta ley obliga a las personas afectadas por dichos sistemas a ser informadas de que están interactuando con un sistema de Inteligencia Artificial</w:t>
+      </w:r>
+    </w:p>
+    <w:p>
+      <w:pPr>
+        <w:pStyle w:val="Prrafodelista"/>
+        <w:numPr>
+          <w:ilvl w:val="0"/>
+          <w:numId w:val="7"/>
+        </w:numPr>
+      </w:pPr>
+      <w:r>
+        <w:t>Directiva sobre la privacidad y las comunicaciones electrónicas</w:t>
+      </w:r>
+      <w:r>
+        <w:t>: Otra ley específica complementando al RGDP, enfocada en el sector de las comunicaciones electrónicas</w:t>
+      </w:r>
+      <w:r>
+        <w:t xml:space="preserve"> y su confidencialidad, prohibiendo escuchas, rastreos </w:t>
+      </w:r>
+      <w:r>
+        <w:t xml:space="preserve">o almacenamiento por parte de terceros sin el consentimiento. </w:t>
+      </w:r>
+    </w:p>
+    <w:p>
+      <w:pPr>
+        <w:pStyle w:val="Prrafodelista"/>
+        <w:numPr>
+          <w:ilvl w:val="0"/>
+          <w:numId w:val="7"/>
+        </w:numPr>
+      </w:pPr>
+      <w:r>
+        <w:t xml:space="preserve">Normativas de Ciberseguridad (Directiva NIS2 y Esquema Nacional de Seguridad): Obliga a tener diligencia debida en la seguridad de la aplicación, pues al final se están tratando datos </w:t>
+      </w:r>
+      <w:r>
+        <w:t>biométricos de cada persona que llame. En caso de ciberataque, se debe asegurar que nadie pueda acceder sin permiso a los resultados, o manipular dicho modelo de Inteligencia Artificial para que dé resultados erróneos.</w:t>
+      </w:r>
       <w:r>
         <w:t xml:space="preserve"> </w:t>
+      </w:r>
+    </w:p>
+    <w:p>
+      <w:pPr>
+        <w:pStyle w:val="Prrafodelista"/>
+      </w:pPr>
+    </w:p>
+    <w:p>
+      <w:r>
+        <w:t>Estos últimos reglamentos mencionados</w:t>
+      </w:r>
+      <w:r>
+        <w:t xml:space="preserve">, </w:t>
+      </w:r>
+      <w:r>
+        <w:t>refuerza directamente el consentimiento, y es que la Ley de IA convertirá en una obligación legal explícita notificar al interlocutor</w:t>
+      </w:r>
+      <w:r>
+        <w:t>. Esto supone que argumentar “interés legítimo” sin informar, será una práctica inviable. Por lo que</w:t>
+      </w:r>
+      <w:r>
+        <w:t>, para cumplir el marco legal, el interlocutor debe escuchar al inicio de cada llamada algo similar a:</w:t>
+      </w:r>
+    </w:p>
+    <w:p>
+      <w:r>
+        <w:t>“Le informamos que esta llamada puede ser grabada con el fin de analizar la voz por motivos de seguridad y prevención de fraude</w:t>
+      </w:r>
+      <w:r>
+        <w:t xml:space="preserve"> con un modelo de Inteligencia Artificial</w:t>
+      </w:r>
+      <w:r>
+        <w:t xml:space="preserve">. Si continua en la llamada acepta </w:t>
+      </w:r>
+      <w:r>
+        <w:t>dicho</w:t>
+      </w:r>
+      <w:r>
+        <w:t xml:space="preserve"> análisis”.</w:t>
       </w:r>
     </w:p>
     <w:sectPr>
@@ -1838,6 +1739,95 @@
       <w:rPr>
         <w:rFonts w:ascii="Wingdings" w:hAnsi="Wingdings" w:hint="default"/>
       </w:rPr>
+    </w:lvl>
+  </w:abstractNum>
+  <w:abstractNum w:abstractNumId="7" w15:restartNumberingAfterBreak="0">
+    <w:nsid w:val="767077DE"/>
+    <w:multiLevelType w:val="hybridMultilevel"/>
+    <w:tmpl w:val="2B5CEB10"/>
+    <w:lvl w:ilvl="0" w:tplc="FFFFFFFF">
+      <w:start w:val="1"/>
+      <w:numFmt w:val="decimal"/>
+      <w:lvlText w:val="%1."/>
+      <w:lvlJc w:val="left"/>
+      <w:pPr>
+        <w:ind w:left="720" w:hanging="360"/>
+      </w:pPr>
+      <w:rPr>
+        <w:rFonts w:hint="default"/>
+      </w:rPr>
+    </w:lvl>
+    <w:lvl w:ilvl="1" w:tplc="FFFFFFFF">
+      <w:start w:val="1"/>
+      <w:numFmt w:val="lowerLetter"/>
+      <w:lvlText w:val="%2."/>
+      <w:lvlJc w:val="left"/>
+      <w:pPr>
+        <w:ind w:left="1440" w:hanging="360"/>
+      </w:pPr>
+    </w:lvl>
+    <w:lvl w:ilvl="2" w:tplc="FFFFFFFF">
+      <w:start w:val="1"/>
+      <w:numFmt w:val="lowerRoman"/>
+      <w:lvlText w:val="%3."/>
+      <w:lvlJc w:val="right"/>
+      <w:pPr>
+        <w:ind w:left="2160" w:hanging="180"/>
+      </w:pPr>
+    </w:lvl>
+    <w:lvl w:ilvl="3" w:tplc="FFFFFFFF" w:tentative="1">
+      <w:start w:val="1"/>
+      <w:numFmt w:val="decimal"/>
+      <w:lvlText w:val="%4."/>
+      <w:lvlJc w:val="left"/>
+      <w:pPr>
+        <w:ind w:left="2880" w:hanging="360"/>
+      </w:pPr>
+    </w:lvl>
+    <w:lvl w:ilvl="4" w:tplc="FFFFFFFF" w:tentative="1">
+      <w:start w:val="1"/>
+      <w:numFmt w:val="lowerLetter"/>
+      <w:lvlText w:val="%5."/>
+      <w:lvlJc w:val="left"/>
+      <w:pPr>
+        <w:ind w:left="3600" w:hanging="360"/>
+      </w:pPr>
+    </w:lvl>
+    <w:lvl w:ilvl="5" w:tplc="FFFFFFFF" w:tentative="1">
+      <w:start w:val="1"/>
+      <w:numFmt w:val="lowerRoman"/>
+      <w:lvlText w:val="%6."/>
+      <w:lvlJc w:val="right"/>
+      <w:pPr>
+        <w:ind w:left="4320" w:hanging="180"/>
+      </w:pPr>
+    </w:lvl>
+    <w:lvl w:ilvl="6" w:tplc="FFFFFFFF" w:tentative="1">
+      <w:start w:val="1"/>
+      <w:numFmt w:val="decimal"/>
+      <w:lvlText w:val="%7."/>
+      <w:lvlJc w:val="left"/>
+      <w:pPr>
+        <w:ind w:left="5040" w:hanging="360"/>
+      </w:pPr>
+    </w:lvl>
+    <w:lvl w:ilvl="7" w:tplc="FFFFFFFF" w:tentative="1">
+      <w:start w:val="1"/>
+      <w:numFmt w:val="lowerLetter"/>
+      <w:lvlText w:val="%8."/>
+      <w:lvlJc w:val="left"/>
+      <w:pPr>
+        <w:ind w:left="5760" w:hanging="360"/>
+      </w:pPr>
+    </w:lvl>
+    <w:lvl w:ilvl="8" w:tplc="FFFFFFFF" w:tentative="1">
+      <w:start w:val="1"/>
+      <w:numFmt w:val="lowerRoman"/>
+      <w:lvlText w:val="%9."/>
+      <w:lvlJc w:val="right"/>
+      <w:pPr>
+        <w:ind w:left="6480" w:hanging="180"/>
+      </w:pPr>
     </w:lvl>
   </w:abstractNum>
   <w:num w:numId="1" w16cid:durableId="840855758">
@@ -1860,6 +1850,9 @@
   </w:num>
   <w:num w:numId="7" w16cid:durableId="73208536">
     <w:abstractNumId w:val="4"/>
+  </w:num>
+  <w:num w:numId="8" w16cid:durableId="1222444183">
+    <w:abstractNumId w:val="7"/>
   </w:num>
 </w:numbering>
 </file>
@@ -2467,6 +2460,7 @@
   <w:style w:type="character" w:default="1" w:styleId="Fuentedeprrafopredeter">
     <w:name w:val="Default Paragraph Font"/>
     <w:uiPriority w:val="1"/>
+    <w:semiHidden/>
     <w:unhideWhenUsed/>
   </w:style>
   <w:style w:type="table" w:default="1" w:styleId="Tablanormal">
@@ -3133,4 +3127,16 @@
     </a:ext>
   </a:extLst>
 </a:theme>
+</file>
+
+<file path=customXml/item1.xml><?xml version="1.0" encoding="utf-8"?>
+<b:Sources xmlns:b="http://schemas.openxmlformats.org/officeDocument/2006/bibliography" xmlns="http://schemas.openxmlformats.org/officeDocument/2006/bibliography" SelectedStyle="\APASixthEditionOfficeOnline.xsl" StyleName="APA" Version="6"/>
+</file>
+
+<file path=customXml/itemProps1.xml><?xml version="1.0" encoding="utf-8"?>
+<ds:datastoreItem xmlns:ds="http://schemas.openxmlformats.org/officeDocument/2006/customXml" ds:itemID="{D81E9042-C173-478F-9B6A-496C6BB691BC}">
+  <ds:schemaRefs>
+    <ds:schemaRef ds:uri="http://schemas.openxmlformats.org/officeDocument/2006/bibliography"/>
+  </ds:schemaRefs>
+</ds:datastoreItem>
 </file>
</xml_diff>